<commit_message>
FIX: CAMBIO EN ERRORES DE PUNTACION Y GRAMATICA
</commit_message>
<xml_diff>
--- a/procedimientos/(P-CONT-01) Procedimiento de sistemas.docx
+++ b/procedimientos/(P-CONT-01) Procedimiento de sistemas.docx
@@ -127,7 +127,7 @@
         <w:jc w:val="both"/>
       </w:pPr>
       <w:r>
-        <w:t xml:space="preserve">LOS LENGUAJES DE DESARROLLO Y CONTROL DE LAS APLICACIONES DEL SISTEMA O DERIVADOS SON </w:t>
+        <w:t>Los lenguajes de desarrollo y control de las aplicaciones del sistema o derivados son:</w:t>
       </w:r>
     </w:p>
     <w:p>
@@ -222,6 +222,9 @@
       <w:r>
         <w:t>JavaScript ya sea de sistemas, herramientas de desarrollo, libreas internas o funciones de nube tendrán que ser desarrolladas con *typescript e interfaces correspondientes</w:t>
       </w:r>
+      <w:r>
+        <w:t>.</w:t>
+      </w:r>
     </w:p>
     <w:p>
       <w:pPr>
@@ -247,6 +250,9 @@
       <w:r>
         <w:t xml:space="preserve"> en cada desarrollo con las reglas *Eslint-AIRBN&amp;B y con el estándar de actualización de *ECMASCRIP</w:t>
       </w:r>
+      <w:r>
+        <w:t>.</w:t>
+      </w:r>
     </w:p>
     <w:p>
       <w:pPr>
@@ -260,6 +266,9 @@
       <w:r>
         <w:t>El control de versiones de todos los desarrollos del sistema será llevado en Git en máquinas locales y en nube con GitHub para mantención de y copias de seguridad</w:t>
       </w:r>
+      <w:r>
+        <w:t>.</w:t>
+      </w:r>
     </w:p>
     <w:p>
       <w:pPr>
@@ -273,6 +282,9 @@
       <w:r>
         <w:t>Toda herramienta de desarrollo, librería o *software para desarrollo que sea externo de COSBIOME tendrá que ser de *software libre y con licencia MIT para la integración del mismo además de contar con repositorio público en GitHub y versiones *LTS</w:t>
       </w:r>
+      <w:r>
+        <w:t>.</w:t>
+      </w:r>
     </w:p>
     <w:p>
       <w:pPr>
@@ -284,7 +296,10 @@
         <w:jc w:val="both"/>
       </w:pPr>
       <w:r>
-        <w:t xml:space="preserve">Los ambientes de desarrollo para creación de nuevos módulos, medicaciones, actualizaciones o características para los desarrollos internos de COSBIOME tendrán que ser desarrollados en sistemas operativos basados en UNIX </w:t>
+        <w:t>Los ambientes de desarrollo para creación de nuevos módulos, medicaciones, actualizaciones o características para los desarrollos internos de COSBIOME tendrán que ser desarrollados en sistemas operativos basados en UNIX</w:t>
+      </w:r>
+      <w:r>
+        <w:t>:</w:t>
       </w:r>
     </w:p>
     <w:p>
@@ -338,6 +353,9 @@
       <w:r>
         <w:t>*WebPack será el estándar de compilación para cualquier desarrollo con JavaScript que necesite de la misma compilación</w:t>
       </w:r>
+      <w:r>
+        <w:t>.</w:t>
+      </w:r>
     </w:p>
     <w:p>
       <w:pPr>
@@ -351,6 +369,9 @@
       <w:r>
         <w:t>Conexión con servidores de producción remotos tendrán que ser por medio de llaves SSH y no se podrá habilitar contraseñas raíz por seguridad de la empresa</w:t>
       </w:r>
+      <w:r>
+        <w:t>.</w:t>
+      </w:r>
     </w:p>
     <w:p>
       <w:pPr>
@@ -364,6 +385,9 @@
       <w:r>
         <w:t>El CI/CD (INTEGRACION CONTINUNA/ DESPLIEGUE CONTINUO) se llevará en su totalidad por medio de</w:t>
       </w:r>
+      <w:r>
+        <w:t>:</w:t>
+      </w:r>
     </w:p>
     <w:p>
       <w:pPr>
@@ -388,7 +412,6 @@
         <w:jc w:val="both"/>
       </w:pPr>
       <w:r>
-        <w:lastRenderedPageBreak/>
         <w:t>GitHub Acciones</w:t>
       </w:r>
     </w:p>
@@ -402,6 +425,7 @@
         <w:jc w:val="both"/>
       </w:pPr>
       <w:r>
+        <w:lastRenderedPageBreak/>
         <w:t>*Firebase herramientas</w:t>
       </w:r>
     </w:p>
@@ -445,6 +469,9 @@
       <w:r>
         <w:t>y con la nomenclatura</w:t>
       </w:r>
+      <w:r>
+        <w:t>:</w:t>
+      </w:r>
     </w:p>
     <w:p>
       <w:pPr>
@@ -510,6 +537,9 @@
       <w:r>
         <w:t>Cada cambio en sistema y derivados tendrá que ser documentado con *SketchBook dentro del código</w:t>
       </w:r>
+      <w:r>
+        <w:t>.</w:t>
+      </w:r>
     </w:p>
     <w:p>
       <w:pPr>
@@ -522,6 +552,9 @@
       </w:pPr>
       <w:r>
         <w:t>Todos los desarrollos de pruebas ya sea FINAL A FINAL o UNITARIOS tendrán que ser realizados con</w:t>
+      </w:r>
+      <w:r>
+        <w:t>:</w:t>
       </w:r>
     </w:p>
     <w:p>
@@ -721,6 +754,9 @@
             <w:r>
               <w:t>Es la aportación de los diferentes departamentos para agregar mejoras o corregir errores dentro del sistemas esto ayuda a tener un flujo de cambio y desarrollo dentro del sistema</w:t>
             </w:r>
+            <w:r>
+              <w:t>.</w:t>
+            </w:r>
           </w:p>
         </w:tc>
       </w:tr>
@@ -787,6 +823,9 @@
             <w:r>
               <w:t>Una vez aportadas las ideas de cambio o lo reportes de errores es el momento de hacer en análisis para la estructurar el plan de codificación que se implementara para dar a la luz todas estas nuevas características</w:t>
             </w:r>
+            <w:r>
+              <w:t>.</w:t>
+            </w:r>
           </w:p>
         </w:tc>
       </w:tr>
@@ -868,6 +907,9 @@
             <w:r>
               <w:t xml:space="preserve"> los códigos, módulos o funciones para la generación de una nueva funcionalidad o modulo para crear la nueva aportación de mejora del departamento</w:t>
             </w:r>
+            <w:r>
+              <w:t>.</w:t>
+            </w:r>
           </w:p>
         </w:tc>
       </w:tr>
@@ -935,6 +977,9 @@
             <w:r>
               <w:t>Escribir ya el código como tal para creación de nuevos módulos, funcionalidades o corrección de los errores</w:t>
             </w:r>
+            <w:r>
+              <w:t>.</w:t>
+            </w:r>
           </w:p>
         </w:tc>
       </w:tr>
@@ -994,6 +1039,9 @@
             <w:r>
               <w:t>Ajustarnos a las reglas de lint establecidas en las políticas para la posterior maquetación de modulo o función y a si llevar un orden de codificación en los diferentes desarrollos</w:t>
             </w:r>
+            <w:r>
+              <w:t>.</w:t>
+            </w:r>
           </w:p>
         </w:tc>
       </w:tr>
@@ -1051,7 +1099,13 @@
               <w:t xml:space="preserve">2.3.1. </w:t>
             </w:r>
             <w:r>
-              <w:t xml:space="preserve">Ejecutar comando (*yarn build) de maquetación para tener un nuevo módulo, funcionalidad o corrección para generar las pruebas del mismo </w:t>
+              <w:t>Ejecutar comando (*yarn build) de maquetación para tener un nuevo módulo, funcionalidad o corrección para generar las pruebas del mismo</w:t>
+            </w:r>
+            <w:r>
+              <w:t>.</w:t>
+            </w:r>
+            <w:r>
+              <w:t xml:space="preserve"> </w:t>
             </w:r>
           </w:p>
         </w:tc>
@@ -1110,7 +1164,13 @@
               <w:t xml:space="preserve">2.4.1 </w:t>
             </w:r>
             <w:r>
-              <w:t xml:space="preserve">Aquí se escribe la prueba de integración que el módulo o función va a tener cada codificación que lleve un archivo extra dentro del sistema tendrá que tener su respectivo test de integración o su respectiva modificación si es que es un cambio por alguna detención de error </w:t>
+              <w:t>Aquí se escribe la prueba de integración que el módulo o función va a tener cada codificación que lleve un archivo extra dentro del sistema tendrá que tener su respectivo test de integración o su respectiva modificación si es que es un cambio por alguna detención de error</w:t>
+            </w:r>
+            <w:r>
+              <w:t>.</w:t>
+            </w:r>
+            <w:r>
+              <w:t xml:space="preserve"> </w:t>
             </w:r>
           </w:p>
         </w:tc>
@@ -1174,6 +1234,9 @@
             <w:r>
               <w:t>3.1.1. Ejecutar el comando de testeos para el sistema (yarn test) que este arrojara si es que las pruebas de integración fueron realizadas</w:t>
             </w:r>
+            <w:r>
+              <w:t>.</w:t>
+            </w:r>
           </w:p>
         </w:tc>
       </w:tr>
@@ -1233,6 +1296,9 @@
             <w:r>
               <w:t>3.2.1. Salida de los códigos de ejecución de las pruebas realizadas además de los *logs que nos darán la información de que si el módulo o funcionalidad paso las pruebas o no</w:t>
             </w:r>
+            <w:r>
+              <w:t>.</w:t>
+            </w:r>
           </w:p>
         </w:tc>
       </w:tr>
@@ -1290,7 +1356,13 @@
               <w:jc w:val="both"/>
             </w:pPr>
             <w:r>
-              <w:t xml:space="preserve">3.3.1. Ver los códigos y *logs para poder ver si es que el test paso o no y si es esta ultima regresarlo a al proceso (2. </w:t>
+              <w:t xml:space="preserve">3.3.1. Ver los códigos y *logs para poder ver si es que el test paso o no y si es esta </w:t>
+            </w:r>
+            <w:r>
+              <w:t>última</w:t>
+            </w:r>
+            <w:r>
+              <w:t xml:space="preserve"> regresarlo a al proceso (2. </w:t>
             </w:r>
             <w:r>
               <w:rPr>
@@ -1298,7 +1370,7 @@
                 <w:sz w:val="25"/>
                 <w:szCs w:val="25"/>
               </w:rPr>
-              <w:t>CODIFICACION DE MODULO O FUNCIONALIODAD</w:t>
+              <w:t>CODIFICACION DE MODULO O FUNCIONALIODAD)</w:t>
             </w:r>
             <w:r>
               <w:rPr>
@@ -1306,7 +1378,7 @@
                 <w:sz w:val="25"/>
                 <w:szCs w:val="25"/>
               </w:rPr>
-              <w:t>)</w:t>
+              <w:t>.</w:t>
             </w:r>
           </w:p>
         </w:tc>
@@ -1367,6 +1439,9 @@
             <w:r>
               <w:t>3.4.1. Finalización de las pruebas con resultados positivos para su comprobación de las pruebas de usuarios final a final y pasa a ser manos de (ELIZABETH, ALEJANDRA Y MIA) para las pruebas</w:t>
             </w:r>
+            <w:r>
+              <w:t>.</w:t>
+            </w:r>
           </w:p>
           <w:p>
             <w:pPr>
@@ -1432,7 +1507,16 @@
               <w:jc w:val="both"/>
             </w:pPr>
             <w:r>
-              <w:t xml:space="preserve">4.1.1. Elizabeth se encarga de que todos los componentes dentro de la interfaz grafica funcionen además y que cada botón regrese un código de ejecución de las *Apis en rango de 200-299 ya sea en http o de ejecución si es que no pasa se regresa al punto (2. CODIFICACION DE MODULO FUNCIONALIDAD) para cambiar la codificación para poder pasar la prueba </w:t>
+              <w:t xml:space="preserve">4.1.1. Elizabeth se encarga de que todos los componentes dentro de la interfaz </w:t>
+            </w:r>
+            <w:r>
+              <w:t>gráfica</w:t>
+            </w:r>
+            <w:r>
+              <w:t xml:space="preserve"> funcionen además y que cada botón regrese un código de ejecución de las *Apis en rango de 200-299 ya sea en http o de ejecución si es que no pasa se regresa al punto (2. CODIFICACION DE MODULO FUNCIONALIDAD) para cambiar la codificación para poder pasar la prueba</w:t>
+            </w:r>
+            <w:r>
+              <w:t>.</w:t>
             </w:r>
           </w:p>
         </w:tc>
@@ -1497,17 +1581,20 @@
               <w:t>código</w:t>
             </w:r>
             <w:r>
-              <w:t xml:space="preserve"> del nuevo modulo no se vea afecto por causas externas que provengan del navegador, dispositivo o entrono de uso del sistema por ejemplo problemas de internet lento, </w:t>
+              <w:t xml:space="preserve"> del nuevo </w:t>
+            </w:r>
+            <w:r>
+              <w:t>módulo</w:t>
+            </w:r>
+            <w:r>
+              <w:t xml:space="preserve"> no se vea afecto por causas externas que provengan del navegador, dispositivo o entrono de uso del sistema por ejemplo problemas de internet lento, modificación en *localstorage o *sesionstorage o una modificación en el *pront del HTML desde el inspector de tareas además de controlar las inyecciones de *SQL que el entorno pueda sufrir por usuarios malicioso si es que no pasa se regresa al punto (2. </w:t>
             </w:r>
             <w:r>
               <w:lastRenderedPageBreak/>
-              <w:t xml:space="preserve">modificación en *localstorage o *sesionstorage o una modificación en el *pront del HTML desde el inspector de tareas además de controlar las inyecciones de *SQL que el entorno pueda sufrir por usuarios malicioso </w:t>
-            </w:r>
-            <w:r>
-              <w:t>si es que no pasa se regresa al punto (2. CODIFICACION DE MODULO FUNCIONALIDAD) para cambiar la codificación para poder pasar la prueba</w:t>
-            </w:r>
-            <w:r>
-              <w:t xml:space="preserve"> </w:t>
+              <w:t>CODIFICACION DE MODULO FUNCIONALIDAD) para cambiar la codificación para poder pasar la prueba</w:t>
+            </w:r>
+            <w:r>
+              <w:t>.</w:t>
             </w:r>
           </w:p>
           <w:p>
@@ -1572,25 +1659,16 @@
               <w:jc w:val="both"/>
             </w:pPr>
             <w:r>
-              <w:t xml:space="preserve">4.3.1.  Mia se encarga de fungir como usuario malicioso atacando los procesos de las pruebas de Elizabeth y Alejandra para generar un entorno de riesgo en simulación para asegurar la robustez de las pruebas y seguridad dentro del sistemas si es que Mia logra romper alguna prueba de alguna de las dos </w:t>
-            </w:r>
-            <w:r>
-              <w:t>se regresa al punto (</w:t>
-            </w:r>
-            <w:r>
-              <w:t xml:space="preserve">2. CODIFICACION </w:t>
-            </w:r>
-            <w:r>
-              <w:t>DE</w:t>
-            </w:r>
-            <w:r>
-              <w:t xml:space="preserve"> </w:t>
-            </w:r>
-            <w:r>
-              <w:t>MODULO FUNCIONALIDAD</w:t>
-            </w:r>
-            <w:r>
-              <w:t xml:space="preserve">) para cambiar la codificación para poder pasar la prueba </w:t>
+              <w:t>4.3.1.  Mia se encarga de fungir como usuario malicioso atacando los procesos de las pruebas de Elizabeth y Alejandra para generar un entorno de riesgo en simulación para asegurar la robustez de las pruebas y seguridad dentro del sistemas si es que Mia logra romper alguna prueba de alguna de las dos se regresa al punto (</w:t>
+            </w:r>
+            <w:r>
+              <w:t>2. CODIFICACION DE MODULO FUNCIONALIDAD</w:t>
+            </w:r>
+            <w:r>
+              <w:t>) para cambiar la codificación para poder pasar la prueba</w:t>
+            </w:r>
+            <w:r>
+              <w:t>.</w:t>
             </w:r>
           </w:p>
           <w:p>
@@ -1672,6 +1750,9 @@
             <w:r>
               <w:t xml:space="preserve"> ya testeado para su maquetación y liberación de en el servidor de producción</w:t>
             </w:r>
+            <w:r>
+              <w:t>.</w:t>
+            </w:r>
           </w:p>
         </w:tc>
       </w:tr>
@@ -1724,10 +1805,7 @@
               <w:jc w:val="both"/>
             </w:pPr>
             <w:r>
-              <w:t xml:space="preserve"> </w:t>
-            </w:r>
-            <w:r>
-              <w:t>Despliegue a producción de nuevo módulo, función corrección de error</w:t>
+              <w:t xml:space="preserve"> Despliegue a producción de nuevo módulo, función corrección de error</w:t>
             </w:r>
           </w:p>
         </w:tc>
@@ -1741,6 +1819,9 @@
             </w:pPr>
             <w:r>
               <w:t>5.1.1. Ejecutar el script de ejecución de despliegue para hacer la imagen del sistema con Docker y el despliegue a producción ene l servicio de *Firebase el script ya viene con el repositorio del código *(bash ./deploy.sh)</w:t>
+            </w:r>
+            <w:r>
+              <w:t>.</w:t>
             </w:r>
           </w:p>
         </w:tc>
@@ -1801,6 +1882,9 @@
             <w:r>
               <w:t>5.2.1. Verificar que alguna actualización de sistemas anterior o posterior no tenga código viejo que pueda afectar a una actualización mayor y que haga que producción tenga una versión anterior si es así la versión se cancela y da paso a la nueva</w:t>
             </w:r>
+            <w:r>
+              <w:t>.</w:t>
+            </w:r>
           </w:p>
         </w:tc>
       </w:tr>
@@ -1858,13 +1942,22 @@
               <w:jc w:val="both"/>
             </w:pPr>
             <w:r>
-              <w:t xml:space="preserve">5.3.1. Notificar por medio del sistema a los usuarios activos conectados que una nueva actualización a sido liberada para que puedan actualizar </w:t>
+              <w:t xml:space="preserve">5.3.1. Notificar por medio del sistema a los usuarios activos conectados que una nueva actualización </w:t>
+            </w:r>
+            <w:r>
+              <w:t>ha</w:t>
+            </w:r>
+            <w:r>
+              <w:t xml:space="preserve"> sido liberada para que puedan actualizar </w:t>
             </w:r>
             <w:r>
               <w:t>el sistema</w:t>
             </w:r>
             <w:r>
-              <w:t xml:space="preserve"> por medio de la instrucción de dar control + R </w:t>
+              <w:t xml:space="preserve"> por medio de la instrucción de dar control + R</w:t>
+            </w:r>
+            <w:r>
+              <w:t>.</w:t>
             </w:r>
           </w:p>
         </w:tc>
@@ -1898,7 +1991,6 @@
                 <w:sz w:val="25"/>
                 <w:szCs w:val="25"/>
               </w:rPr>
-              <w:lastRenderedPageBreak/>
               <w:t>USO DE NUEVAS FUNCIONES (USUARIOS)</w:t>
             </w:r>
           </w:p>
@@ -1935,6 +2027,9 @@
             </w:r>
             <w:r>
               <w:t>o pensar en nuevas funciones que se pudieran agregar a futuro como módulos o funcionalidades</w:t>
+            </w:r>
+            <w:r>
+              <w:t>.</w:t>
             </w:r>
           </w:p>
         </w:tc>
@@ -1994,6 +2089,15 @@
         </w:rPr>
         <w:t>BRAS QUE INCIEN CON UN (*) SON PALABRAS EN INGLES QUE NO TIENEN UN TRADUCCION LITERAL AL ESPAÑOL QUE LA COMUNIDAD DE IT A NIVEL GLOBAL CREARON PARA DESAROLLOS EN PROGRAMACION</w:t>
       </w:r>
+      <w:r>
+        <w:rPr>
+          <w:i/>
+          <w:iCs/>
+          <w:sz w:val="20"/>
+          <w:szCs w:val="20"/>
+        </w:rPr>
+        <w:t>.</w:t>
+      </w:r>
     </w:p>
     <w:p>
       <w:pPr>
@@ -2025,6 +2129,15 @@
         </w:rPr>
         <w:t>SIEMPRE CAMBIOS EN ACTUALIZACIONES SE TIENEN QUE AGREGAR A LA DOCUMENTACION UNA VEZ QUE PASEN LAS PRUEBAS FNF Y SE PUEDAN LANZAR A PRODUCCION</w:t>
       </w:r>
+      <w:r>
+        <w:rPr>
+          <w:i/>
+          <w:iCs/>
+          <w:sz w:val="20"/>
+          <w:szCs w:val="20"/>
+        </w:rPr>
+        <w:t>.</w:t>
+      </w:r>
     </w:p>
     <w:p>
       <w:pPr>
@@ -2055,6 +2168,15 @@
           <w:szCs w:val="20"/>
         </w:rPr>
         <w:t>LOS NOMBRES “FENINOS” QUE SE MENCIONAN EN LOS PUNTOS 3 Y 4 SON NOMBRES DE INTELIGENCIAS ARTIFIACLES LAS CUALES AYUDAN CON LOS PROCESOS DE PRUEBAS DENTRO DEL SISTEMA</w:t>
+      </w:r>
+      <w:r>
+        <w:rPr>
+          <w:i/>
+          <w:iCs/>
+          <w:sz w:val="20"/>
+          <w:szCs w:val="20"/>
+        </w:rPr>
+        <w:t>.</w:t>
       </w:r>
     </w:p>
     <w:p>
@@ -2349,6 +2471,14 @@
                 <w:lang w:eastAsia="es-MX"/>
               </w:rPr>
             </w:pPr>
+            <w:r>
+              <w:rPr>
+                <w:rFonts w:ascii="Calibri" w:eastAsia="Times New Roman" w:hAnsi="Calibri" w:cs="Calibri"/>
+                <w:color w:val="000000"/>
+                <w:lang w:eastAsia="es-MX"/>
+              </w:rPr>
+              <w:t>ENCARGADO DE SISTEMAS</w:t>
+            </w:r>
           </w:p>
         </w:tc>
         <w:tc>
@@ -2375,6 +2505,14 @@
                 <w:lang w:eastAsia="es-MX"/>
               </w:rPr>
             </w:pPr>
+            <w:r>
+              <w:rPr>
+                <w:rFonts w:ascii="Calibri" w:eastAsia="Times New Roman" w:hAnsi="Calibri" w:cs="Calibri"/>
+                <w:color w:val="000000"/>
+                <w:lang w:eastAsia="es-MX"/>
+              </w:rPr>
+              <w:t>Rizo Quintero Juan Pablo</w:t>
+            </w:r>
           </w:p>
         </w:tc>
         <w:tc>
@@ -2401,6 +2539,14 @@
                 <w:lang w:eastAsia="es-MX"/>
               </w:rPr>
             </w:pPr>
+            <w:r>
+              <w:rPr>
+                <w:rFonts w:ascii="Calibri" w:eastAsia="Times New Roman" w:hAnsi="Calibri" w:cs="Calibri"/>
+                <w:color w:val="000000"/>
+                <w:lang w:eastAsia="es-MX"/>
+              </w:rPr>
+              <w:t>28/11/2022</w:t>
+            </w:r>
           </w:p>
         </w:tc>
       </w:tr>

</xml_diff>